<commit_message>
add jml obat tb transaksi
</commit_message>
<xml_diff>
--- a/lilyan/Relasi database/Relasi Database - Eduwork.docx
+++ b/lilyan/Relasi database/Relasi Database - Eduwork.docx
@@ -8,9 +8,9 @@
           <w:noProof/>
         </w:rPr>
         <w:drawing>
-          <wp:inline distT="0" distB="0" distL="0" distR="0" wp14:anchorId="0107E868" wp14:editId="764B6B07">
-            <wp:extent cx="5733415" cy="2721610"/>
-            <wp:effectExtent l="0" t="0" r="635" b="2540"/>
+          <wp:inline distT="0" distB="0" distL="0" distR="0" wp14:anchorId="5DD33BA3" wp14:editId="01770678">
+            <wp:extent cx="5733415" cy="2766060"/>
+            <wp:effectExtent l="0" t="0" r="635" b="0"/>
             <wp:docPr id="1" name="Picture 1"/>
             <wp:cNvGraphicFramePr>
               <a:graphicFrameLocks xmlns:a="http://schemas.openxmlformats.org/drawingml/2006/main" noChangeAspect="1"/>
@@ -31,7 +31,7 @@
                   <pic:spPr>
                     <a:xfrm>
                       <a:off x="0" y="0"/>
-                      <a:ext cx="5733415" cy="2721610"/>
+                      <a:ext cx="5733415" cy="2766060"/>
                     </a:xfrm>
                     <a:prstGeom prst="rect">
                       <a:avLst/>
@@ -150,15 +150,7 @@
           <w:sz w:val="24"/>
           <w:szCs w:val="24"/>
         </w:rPr>
-        <w:t xml:space="preserve"> </w:t>
-      </w:r>
-      <w:r>
-        <w:rPr>
-          <w:rFonts w:ascii="Times New Roman" w:eastAsia="Times New Roman" w:hAnsi="Times New Roman" w:cs="Times New Roman"/>
-          <w:sz w:val="24"/>
-          <w:szCs w:val="24"/>
-        </w:rPr>
-        <w:t xml:space="preserve">- satu </w:t>
+        <w:t xml:space="preserve"> - satu </w:t>
       </w:r>
       <w:r>
         <w:rPr>

</xml_diff>